<commit_message>
IQC creator v1.0 20221228-003
</commit_message>
<xml_diff>
--- a/template/TZD-AAA-B-IQC.docx
+++ b/template/TZD-AAA-B-IQC.docx
@@ -536,7 +536,7 @@
             </w:r>
             <w:r>
               <w:rPr>
-                <w:rFonts w:eastAsiaTheme="minorHAnsi" w:hint="eastAsia"/>
+                <w:rFonts w:ascii="宋体" w:eastAsia="宋体" w:hAnsi="宋体" w:hint="eastAsia"/>
                 <w:sz w:val="24"/>
                 <w:szCs w:val="24"/>
               </w:rPr>
@@ -725,8 +725,18 @@
                 <w:sz w:val="24"/>
                 <w:szCs w:val="24"/>
               </w:rPr>
-              <w:t>更改前内容</w:t>
-            </w:r>
+              <w:t>更改</w:t>
+            </w:r>
+            <w:proofErr w:type="gramStart"/>
+            <w:r>
+              <w:rPr>
+                <w:rFonts w:ascii="宋体" w:eastAsia="宋体" w:hAnsi="宋体" w:hint="eastAsia"/>
+                <w:sz w:val="24"/>
+                <w:szCs w:val="24"/>
+              </w:rPr>
+              <w:t>前内容</w:t>
+            </w:r>
+            <w:proofErr w:type="gramEnd"/>
             <w:r>
               <w:rPr>
                 <w:rFonts w:ascii="宋体" w:eastAsia="宋体" w:hAnsi="宋体"/>
@@ -772,8 +782,18 @@
                 <w:sz w:val="24"/>
                 <w:szCs w:val="24"/>
               </w:rPr>
-              <w:t>更改后内容</w:t>
-            </w:r>
+              <w:t>更改</w:t>
+            </w:r>
+            <w:proofErr w:type="gramStart"/>
+            <w:r>
+              <w:rPr>
+                <w:rFonts w:ascii="宋体" w:eastAsia="宋体" w:hAnsi="宋体" w:hint="eastAsia"/>
+                <w:sz w:val="24"/>
+                <w:szCs w:val="24"/>
+              </w:rPr>
+              <w:t>后内容</w:t>
+            </w:r>
+            <w:proofErr w:type="gramEnd"/>
             <w:r>
               <w:rPr>
                 <w:rFonts w:ascii="宋体" w:eastAsia="宋体" w:hAnsi="宋体"/>

</xml_diff>